<commit_message>
Se agrega el codigo para la conexión BD no relacional
</commit_message>
<xml_diff>
--- a/Cambios hechos.docx
+++ b/Cambios hechos.docx
@@ -292,6 +292,8 @@
         </w:rPr>
       </w:pPr>
       <w:commentRangeStart w:id="2"/>
+      <w:commentRangeStart w:id="3"/>
+      <w:commentRangeStart w:id="4"/>
       <w:r>
         <w:rPr>
           <w:rFonts w:ascii="Segoe UI" w:eastAsia="Times New Roman" w:hAnsi="Segoe UI" w:cs="Segoe UI"/>
@@ -352,6 +354,20 @@
           <w:rStyle w:val="Refdecomentario"/>
         </w:rPr>
         <w:commentReference w:id="2"/>
+      </w:r>
+      <w:commentRangeEnd w:id="3"/>
+      <w:r>
+        <w:rPr>
+          <w:rStyle w:val="Refdecomentario"/>
+        </w:rPr>
+        <w:commentReference w:id="3"/>
+      </w:r>
+      <w:commentRangeEnd w:id="4"/>
+      <w:r>
+        <w:rPr>
+          <w:rStyle w:val="Refdecomentario"/>
+        </w:rPr>
+        <w:commentReference w:id="4"/>
       </w:r>
     </w:p>
     <w:p>
@@ -370,7 +386,7 @@
           <w14:ligatures w14:val="none"/>
         </w:rPr>
       </w:pPr>
-      <w:commentRangeStart w:id="3"/>
+      <w:commentRangeStart w:id="5"/>
       <w:r>
         <w:rPr>
           <w:rFonts w:ascii="Segoe UI" w:eastAsia="Times New Roman" w:hAnsi="Segoe UI" w:cs="Segoe UI"/>
@@ -425,12 +441,12 @@
         </w:rPr>
         <w:t>CSV o XSLX).</w:t>
       </w:r>
-      <w:commentRangeEnd w:id="3"/>
+      <w:commentRangeEnd w:id="5"/>
       <w:r>
         <w:rPr>
           <w:rStyle w:val="Refdecomentario"/>
         </w:rPr>
-        <w:commentReference w:id="3"/>
+        <w:commentReference w:id="5"/>
       </w:r>
     </w:p>
     <w:p>
@@ -449,7 +465,7 @@
           <w14:ligatures w14:val="none"/>
         </w:rPr>
       </w:pPr>
-      <w:commentRangeStart w:id="4"/>
+      <w:commentRangeStart w:id="6"/>
       <w:r>
         <w:rPr>
           <w:rFonts w:ascii="Segoe UI" w:eastAsia="Times New Roman" w:hAnsi="Segoe UI" w:cs="Segoe UI"/>
@@ -460,12 +476,12 @@
         </w:rPr>
         <w:t>cada vez que el super usuario registre un nuevo usuario se debe almacenar esta acción en una tabla llamada registros creados y debe registrarse de forma automática.</w:t>
       </w:r>
-      <w:commentRangeEnd w:id="4"/>
+      <w:commentRangeEnd w:id="6"/>
       <w:r>
         <w:rPr>
           <w:rStyle w:val="Refdecomentario"/>
         </w:rPr>
-        <w:commentReference w:id="4"/>
+        <w:commentReference w:id="6"/>
       </w:r>
     </w:p>
     <w:p>
@@ -484,7 +500,7 @@
           <w14:ligatures w14:val="none"/>
         </w:rPr>
       </w:pPr>
-      <w:commentRangeStart w:id="5"/>
+      <w:commentRangeStart w:id="7"/>
       <w:r>
         <w:rPr>
           <w:rFonts w:ascii="Segoe UI" w:eastAsia="Times New Roman" w:hAnsi="Segoe UI" w:cs="Segoe UI"/>
@@ -517,12 +533,12 @@
         </w:rPr>
         <w:t>.</w:t>
       </w:r>
-      <w:commentRangeEnd w:id="5"/>
+      <w:commentRangeEnd w:id="7"/>
       <w:r>
         <w:rPr>
           <w:rStyle w:val="Refdecomentario"/>
         </w:rPr>
-        <w:commentReference w:id="5"/>
+        <w:commentReference w:id="7"/>
       </w:r>
     </w:p>
     <w:p>
@@ -541,7 +557,7 @@
           <w14:ligatures w14:val="none"/>
         </w:rPr>
       </w:pPr>
-      <w:commentRangeStart w:id="6"/>
+      <w:commentRangeStart w:id="8"/>
       <w:r>
         <w:rPr>
           <w:rFonts w:ascii="Segoe UI" w:eastAsia="Times New Roman" w:hAnsi="Segoe UI" w:cs="Segoe UI"/>
@@ -552,12 +568,12 @@
         </w:rPr>
         <w:t>un video explicativo de todas las funcionalidades máximo de 10 min</w:t>
       </w:r>
-      <w:commentRangeEnd w:id="6"/>
+      <w:commentRangeEnd w:id="8"/>
       <w:r>
         <w:rPr>
           <w:rStyle w:val="Refdecomentario"/>
         </w:rPr>
-        <w:commentReference w:id="6"/>
+        <w:commentReference w:id="8"/>
       </w:r>
     </w:p>
     <w:p>
@@ -833,7 +849,7 @@
         <w:annotationRef/>
       </w:r>
       <w:r>
-        <w:t>YA esta hecho el menú para el superAdmin, hay que verificar que pueda crear administradores, hacer que pueda hacer prestamos y restaurar los prestamos que haya hecho</w:t>
+        <w:t>Falta la opción de restaurar</w:t>
       </w:r>
     </w:p>
   </w:comment>
@@ -869,7 +885,7 @@
       </w:r>
     </w:p>
   </w:comment>
-  <w:comment w:id="3" w:author="Juan José García Aguirre" w:date="2024-04-18T15:57:00Z" w:initials="JG">
+  <w:comment w:id="3" w:author="Juan José García Aguirre" w:date="2024-04-19T11:19:00Z" w:initials="JG">
     <w:p>
       <w:pPr>
         <w:pStyle w:val="Textocomentario"/>
@@ -881,11 +897,11 @@
         <w:annotationRef/>
       </w:r>
       <w:r>
-        <w:t>Esto falta</w:t>
+        <w:t>Ya estan los videos</w:t>
       </w:r>
     </w:p>
   </w:comment>
-  <w:comment w:id="4" w:author="Juan José García Aguirre" w:date="2024-04-18T15:57:00Z" w:initials="JG">
+  <w:comment w:id="4" w:author="Juan José García Aguirre" w:date="2024-04-19T13:00:00Z" w:initials="JG">
     <w:p>
       <w:pPr>
         <w:pStyle w:val="Textocomentario"/>
@@ -897,11 +913,11 @@
         <w:annotationRef/>
       </w:r>
       <w:r>
-        <w:t>Hacer el trigger para esta tabla</w:t>
+        <w:t>Ya estan las cancionas y ensayos para usuarios, falta cuadrar la parte de los empleados</w:t>
       </w:r>
     </w:p>
   </w:comment>
-  <w:comment w:id="5" w:author="Juan José García Aguirre" w:date="2024-04-18T15:58:00Z" w:initials="JG">
+  <w:comment w:id="5" w:author="Juan José García Aguirre" w:date="2024-04-18T15:57:00Z" w:initials="JG">
     <w:p>
       <w:pPr>
         <w:pStyle w:val="Textocomentario"/>
@@ -913,11 +929,43 @@
         <w:annotationRef/>
       </w:r>
       <w:r>
-        <w:t>Hay que comenzar el manual de usuario</w:t>
+        <w:t>Esto falta</w:t>
       </w:r>
     </w:p>
   </w:comment>
-  <w:comment w:id="6" w:author="Juan José García Aguirre" w:date="2024-04-18T15:58:00Z" w:initials="JG">
+  <w:comment w:id="6" w:author="Juan José García Aguirre" w:date="2024-04-18T15:57:00Z" w:initials="JG">
+    <w:p>
+      <w:pPr>
+        <w:pStyle w:val="Textocomentario"/>
+      </w:pPr>
+      <w:r>
+        <w:rPr>
+          <w:rStyle w:val="Refdecomentario"/>
+        </w:rPr>
+        <w:annotationRef/>
+      </w:r>
+      <w:r>
+        <w:t>Hacer el trigger para esta tabla</w:t>
+      </w:r>
+    </w:p>
+  </w:comment>
+  <w:comment w:id="7" w:author="Juan José García Aguirre" w:date="2024-04-18T15:58:00Z" w:initials="JG">
+    <w:p>
+      <w:pPr>
+        <w:pStyle w:val="Textocomentario"/>
+      </w:pPr>
+      <w:r>
+        <w:rPr>
+          <w:rStyle w:val="Refdecomentario"/>
+        </w:rPr>
+        <w:annotationRef/>
+      </w:r>
+      <w:r>
+        <w:t>Hay que comenzar el manual de usuario</w:t>
+      </w:r>
+    </w:p>
+  </w:comment>
+  <w:comment w:id="8" w:author="Juan José García Aguirre" w:date="2024-04-18T15:58:00Z" w:initials="JG">
     <w:p>
       <w:pPr>
         <w:pStyle w:val="Textocomentario"/>
@@ -941,6 +989,8 @@
   <w15:commentEx w15:paraId="1E12625C" w15:done="0"/>
   <w15:commentEx w15:paraId="097F76F2" w15:done="0"/>
   <w15:commentEx w15:paraId="793F49CD" w15:done="0"/>
+  <w15:commentEx w15:paraId="37CAD76C" w15:paraIdParent="793F49CD" w15:done="0"/>
+  <w15:commentEx w15:paraId="2AF93C0E" w15:paraIdParent="793F49CD" w15:done="0"/>
   <w15:commentEx w15:paraId="0DACC4A6" w15:done="0"/>
   <w15:commentEx w15:paraId="7CA23CA5" w15:done="0"/>
   <w15:commentEx w15:paraId="3AD28A62" w15:done="0"/>
@@ -953,6 +1003,8 @@
   <w16cex:commentExtensible w16cex:durableId="6365148E" w16cex:dateUtc="2024-04-18T18:56:00Z"/>
   <w16cex:commentExtensible w16cex:durableId="27B40447" w16cex:dateUtc="2024-04-18T18:57:00Z"/>
   <w16cex:commentExtensible w16cex:durableId="1C8EC503" w16cex:dateUtc="2024-04-18T18:57:00Z"/>
+  <w16cex:commentExtensible w16cex:durableId="2D42ABC6" w16cex:dateUtc="2024-04-19T14:19:00Z"/>
+  <w16cex:commentExtensible w16cex:durableId="07DAD26C" w16cex:dateUtc="2024-04-19T16:00:00Z"/>
   <w16cex:commentExtensible w16cex:durableId="7A014F05" w16cex:dateUtc="2024-04-18T18:57:00Z"/>
   <w16cex:commentExtensible w16cex:durableId="30A07F79" w16cex:dateUtc="2024-04-18T18:57:00Z"/>
   <w16cex:commentExtensible w16cex:durableId="0D7B4A2A" w16cex:dateUtc="2024-04-18T18:58:00Z"/>
@@ -965,6 +1017,8 @@
   <w16cid:commentId w16cid:paraId="1E12625C" w16cid:durableId="6365148E"/>
   <w16cid:commentId w16cid:paraId="097F76F2" w16cid:durableId="27B40447"/>
   <w16cid:commentId w16cid:paraId="793F49CD" w16cid:durableId="1C8EC503"/>
+  <w16cid:commentId w16cid:paraId="37CAD76C" w16cid:durableId="2D42ABC6"/>
+  <w16cid:commentId w16cid:paraId="2AF93C0E" w16cid:durableId="07DAD26C"/>
   <w16cid:commentId w16cid:paraId="0DACC4A6" w16cid:durableId="7A014F05"/>
   <w16cid:commentId w16cid:paraId="7CA23CA5" w16cid:durableId="30A07F79"/>
   <w16cid:commentId w16cid:paraId="3AD28A62" w16cid:durableId="0D7B4A2A"/>

</xml_diff>